<commit_message>
Menambahkan judul rancangan aplikasi
</commit_message>
<xml_diff>
--- a/UTS - VVibu.docx
+++ b/UTS - VVibu.docx
@@ -90,10 +90,15 @@
     <w:p>
       <w:pPr>
         <w:pStyle w:val="ListParagraph"/>
-        <w:rPr>
-          <w:sz w:val="24"/>
-          <w:szCs w:val="24"/>
-          <w:lang w:val="id-ID"/>
+        <w:numPr>
+          <w:ilvl w:val="0"/>
+          <w:numId w:val="5"/>
+        </w:numPr>
+        <w:rPr>
+          <w:b/>
+          <w:bCs/>
+          <w:sz w:val="24"/>
+          <w:szCs w:val="24"/>
         </w:rPr>
       </w:pPr>
       <w:r>
@@ -102,6 +107,327 @@
           <w:szCs w:val="40"/>
         </w:rPr>
         <w:br w:type="page"/>
+      </w:r>
+      <w:proofErr w:type="spellStart"/>
+      <w:r>
+        <w:rPr>
+          <w:b/>
+          <w:bCs/>
+          <w:sz w:val="24"/>
+          <w:szCs w:val="24"/>
+        </w:rPr>
+        <w:lastRenderedPageBreak/>
+        <w:t>Judul</w:t>
+      </w:r>
+      <w:proofErr w:type="spellEnd"/>
+      <w:r>
+        <w:rPr>
+          <w:b/>
+          <w:bCs/>
+          <w:sz w:val="24"/>
+          <w:szCs w:val="24"/>
+        </w:rPr>
+        <w:t xml:space="preserve"> </w:t>
+      </w:r>
+      <w:proofErr w:type="spellStart"/>
+      <w:r>
+        <w:rPr>
+          <w:b/>
+          <w:bCs/>
+          <w:sz w:val="24"/>
+          <w:szCs w:val="24"/>
+        </w:rPr>
+        <w:t>Rancangan</w:t>
+      </w:r>
+      <w:proofErr w:type="spellEnd"/>
+      <w:r>
+        <w:rPr>
+          <w:b/>
+          <w:bCs/>
+          <w:sz w:val="24"/>
+          <w:szCs w:val="24"/>
+        </w:rPr>
+        <w:t xml:space="preserve"> </w:t>
+      </w:r>
+      <w:proofErr w:type="spellStart"/>
+      <w:r>
+        <w:rPr>
+          <w:b/>
+          <w:bCs/>
+          <w:sz w:val="24"/>
+          <w:szCs w:val="24"/>
+        </w:rPr>
+        <w:t>Aplikasi</w:t>
+      </w:r>
+      <w:proofErr w:type="spellEnd"/>
+    </w:p>
+    <w:p>
+      <w:pPr>
+        <w:pStyle w:val="ListParagraph"/>
+        <w:rPr>
+          <w:sz w:val="24"/>
+          <w:szCs w:val="24"/>
+          <w:lang w:val="id-ID"/>
+        </w:rPr>
+      </w:pPr>
+      <w:proofErr w:type="spellStart"/>
+      <w:r>
+        <w:rPr>
+          <w:sz w:val="24"/>
+          <w:szCs w:val="24"/>
+        </w:rPr>
+        <w:t>Rancangan</w:t>
+      </w:r>
+      <w:proofErr w:type="spellEnd"/>
+      <w:r>
+        <w:rPr>
+          <w:sz w:val="24"/>
+          <w:szCs w:val="24"/>
+        </w:rPr>
+        <w:t xml:space="preserve"> </w:t>
+      </w:r>
+      <w:proofErr w:type="spellStart"/>
+      <w:r>
+        <w:rPr>
+          <w:sz w:val="24"/>
+          <w:szCs w:val="24"/>
+        </w:rPr>
+        <w:t>Aplikasi</w:t>
+      </w:r>
+      <w:proofErr w:type="spellEnd"/>
+      <w:r>
+        <w:rPr>
+          <w:sz w:val="24"/>
+          <w:szCs w:val="24"/>
+        </w:rPr>
+        <w:t xml:space="preserve"> yang </w:t>
+      </w:r>
+      <w:proofErr w:type="spellStart"/>
+      <w:r>
+        <w:rPr>
+          <w:sz w:val="24"/>
+          <w:szCs w:val="24"/>
+        </w:rPr>
+        <w:t>akan</w:t>
+      </w:r>
+      <w:proofErr w:type="spellEnd"/>
+      <w:r>
+        <w:rPr>
+          <w:sz w:val="24"/>
+          <w:szCs w:val="24"/>
+        </w:rPr>
+        <w:t xml:space="preserve"> kami </w:t>
+      </w:r>
+      <w:proofErr w:type="spellStart"/>
+      <w:r>
+        <w:rPr>
+          <w:sz w:val="24"/>
+          <w:szCs w:val="24"/>
+        </w:rPr>
+        <w:t>buat</w:t>
+      </w:r>
+      <w:proofErr w:type="spellEnd"/>
+      <w:r>
+        <w:rPr>
+          <w:sz w:val="24"/>
+          <w:szCs w:val="24"/>
+        </w:rPr>
+        <w:t xml:space="preserve"> </w:t>
+      </w:r>
+      <w:proofErr w:type="spellStart"/>
+      <w:r>
+        <w:rPr>
+          <w:sz w:val="24"/>
+          <w:szCs w:val="24"/>
+        </w:rPr>
+        <w:t>adalah</w:t>
+      </w:r>
+      <w:proofErr w:type="spellEnd"/>
+      <w:r>
+        <w:rPr>
+          <w:sz w:val="24"/>
+          <w:szCs w:val="24"/>
+        </w:rPr>
+        <w:t xml:space="preserve"> </w:t>
+      </w:r>
+      <w:proofErr w:type="spellStart"/>
+      <w:r>
+        <w:rPr>
+          <w:b/>
+          <w:bCs/>
+          <w:sz w:val="24"/>
+          <w:szCs w:val="24"/>
+          <w:u w:val="single"/>
+        </w:rPr>
+        <w:t>VVibu</w:t>
+      </w:r>
+      <w:proofErr w:type="spellEnd"/>
+      <w:r>
+        <w:rPr>
+          <w:sz w:val="24"/>
+          <w:szCs w:val="24"/>
+        </w:rPr>
+        <w:t xml:space="preserve">, </w:t>
+      </w:r>
+      <w:proofErr w:type="spellStart"/>
+      <w:r>
+        <w:rPr>
+          <w:sz w:val="24"/>
+          <w:szCs w:val="24"/>
+        </w:rPr>
+        <w:t>dimana</w:t>
+      </w:r>
+      <w:proofErr w:type="spellEnd"/>
+      <w:r>
+        <w:rPr>
+          <w:sz w:val="24"/>
+          <w:szCs w:val="24"/>
+        </w:rPr>
+        <w:t xml:space="preserve"> </w:t>
+      </w:r>
+      <w:proofErr w:type="spellStart"/>
+      <w:r>
+        <w:rPr>
+          <w:sz w:val="24"/>
+          <w:szCs w:val="24"/>
+        </w:rPr>
+        <w:t>aplikasi</w:t>
+      </w:r>
+      <w:proofErr w:type="spellEnd"/>
+      <w:r>
+        <w:rPr>
+          <w:sz w:val="24"/>
+          <w:szCs w:val="24"/>
+        </w:rPr>
+        <w:t xml:space="preserve"> </w:t>
+      </w:r>
+      <w:proofErr w:type="spellStart"/>
+      <w:r>
+        <w:rPr>
+          <w:sz w:val="24"/>
+          <w:szCs w:val="24"/>
+        </w:rPr>
+        <w:t>ini</w:t>
+      </w:r>
+      <w:proofErr w:type="spellEnd"/>
+      <w:r>
+        <w:rPr>
+          <w:sz w:val="24"/>
+          <w:szCs w:val="24"/>
+        </w:rPr>
+        <w:t xml:space="preserve"> </w:t>
+      </w:r>
+      <w:proofErr w:type="spellStart"/>
+      <w:r>
+        <w:rPr>
+          <w:sz w:val="24"/>
+          <w:szCs w:val="24"/>
+        </w:rPr>
+        <w:t>akan</w:t>
+      </w:r>
+      <w:proofErr w:type="spellEnd"/>
+      <w:r>
+        <w:rPr>
+          <w:sz w:val="24"/>
+          <w:szCs w:val="24"/>
+        </w:rPr>
+        <w:t xml:space="preserve"> </w:t>
+      </w:r>
+      <w:proofErr w:type="spellStart"/>
+      <w:r>
+        <w:rPr>
+          <w:sz w:val="24"/>
+          <w:szCs w:val="24"/>
+        </w:rPr>
+        <w:t>memberikan</w:t>
+      </w:r>
+      <w:proofErr w:type="spellEnd"/>
+      <w:r>
+        <w:rPr>
+          <w:sz w:val="24"/>
+          <w:szCs w:val="24"/>
+        </w:rPr>
+        <w:t xml:space="preserve"> </w:t>
+      </w:r>
+      <w:proofErr w:type="spellStart"/>
+      <w:r>
+        <w:rPr>
+          <w:sz w:val="24"/>
+          <w:szCs w:val="24"/>
+        </w:rPr>
+        <w:t>rekomendasi</w:t>
+      </w:r>
+      <w:proofErr w:type="spellEnd"/>
+      <w:r>
+        <w:rPr>
+          <w:sz w:val="24"/>
+          <w:szCs w:val="24"/>
+        </w:rPr>
+        <w:t xml:space="preserve"> anime </w:t>
+      </w:r>
+      <w:proofErr w:type="spellStart"/>
+      <w:r>
+        <w:rPr>
+          <w:sz w:val="24"/>
+          <w:szCs w:val="24"/>
+        </w:rPr>
+        <w:t>terbaik</w:t>
+      </w:r>
+      <w:proofErr w:type="spellEnd"/>
+      <w:r>
+        <w:rPr>
+          <w:sz w:val="24"/>
+          <w:szCs w:val="24"/>
+        </w:rPr>
+        <w:t xml:space="preserve"> dan </w:t>
+      </w:r>
+      <w:proofErr w:type="spellStart"/>
+      <w:r>
+        <w:rPr>
+          <w:sz w:val="24"/>
+          <w:szCs w:val="24"/>
+        </w:rPr>
+        <w:t>terbaru</w:t>
+      </w:r>
+      <w:proofErr w:type="spellEnd"/>
+      <w:r>
+        <w:rPr>
+          <w:sz w:val="24"/>
+          <w:szCs w:val="24"/>
+        </w:rPr>
+        <w:t xml:space="preserve"> </w:t>
+      </w:r>
+      <w:proofErr w:type="spellStart"/>
+      <w:r>
+        <w:rPr>
+          <w:sz w:val="24"/>
+          <w:szCs w:val="24"/>
+        </w:rPr>
+        <w:t>kepada</w:t>
+      </w:r>
+      <w:proofErr w:type="spellEnd"/>
+      <w:r>
+        <w:rPr>
+          <w:sz w:val="24"/>
+          <w:szCs w:val="24"/>
+        </w:rPr>
+        <w:t xml:space="preserve"> </w:t>
+      </w:r>
+      <w:proofErr w:type="spellStart"/>
+      <w:r>
+        <w:rPr>
+          <w:sz w:val="24"/>
+          <w:szCs w:val="24"/>
+        </w:rPr>
+        <w:t>penggunanya</w:t>
+      </w:r>
+      <w:proofErr w:type="spellEnd"/>
+      <w:r>
+        <w:rPr>
+          <w:sz w:val="24"/>
+          <w:szCs w:val="24"/>
+        </w:rPr>
+        <w:t>.</w:t>
       </w:r>
     </w:p>
     <w:sectPr>
@@ -167,6 +493,95 @@
 <file path=word/numbering.xml><?xml version="1.0" encoding="utf-8"?>
 <w:numbering xmlns:wpc="http://schemas.microsoft.com/office/word/2010/wordprocessingCanvas" xmlns:cx="http://schemas.microsoft.com/office/drawing/2014/chartex" xmlns:cx1="http://schemas.microsoft.com/office/drawing/2015/9/8/chartex" xmlns:cx2="http://schemas.microsoft.com/office/drawing/2015/10/21/chartex" xmlns:cx3="http://schemas.microsoft.com/office/drawing/2016/5/9/chartex" xmlns:cx4="http://schemas.microsoft.com/office/drawing/2016/5/10/chartex" xmlns:cx5="http://schemas.microsoft.com/office/drawing/2016/5/11/chartex" xmlns:cx6="http://schemas.microsoft.com/office/drawing/2016/5/12/chartex" xmlns:cx7="http://schemas.microsoft.com/office/drawing/2016/5/13/chartex" xmlns:cx8="http://schemas.microsoft.com/office/drawing/2016/5/14/chartex" xmlns:mc="http://schemas.openxmlformats.org/markup-compatibility/2006" xmlns:aink="http://schemas.microsoft.com/office/drawing/2016/ink" xmlns:am3d="http://schemas.microsoft.com/office/drawing/2017/model3d" xmlns:o="urn:schemas-microsoft-com:office:office" xmlns:oel="http://schemas.microsoft.com/office/2019/extlst" xmlns:r="http://schemas.openxmlformats.org/officeDocument/2006/relationships" xmlns:m="http://schemas.openxmlformats.org/officeDocument/2006/math" xmlns:v="urn:schemas-microsoft-com:vml" xmlns:wp14="http://schemas.microsoft.com/office/word/2010/wordprocessingDrawing" xmlns:wp="http://schemas.openxmlformats.org/drawingml/2006/wordprocessingDrawing" xmlns:w10="urn:schemas-microsoft-com:office:word" xmlns:w="http://schemas.openxmlformats.org/wordprocessingml/2006/main" xmlns:w14="http://schemas.microsoft.com/office/word/2010/wordml" xmlns:w15="http://schemas.microsoft.com/office/word/2012/wordml" xmlns:w16cex="http://schemas.microsoft.com/office/word/2018/wordml/cex" xmlns:w16cid="http://schemas.microsoft.com/office/word/2016/wordml/cid" xmlns:w16="http://schemas.microsoft.com/office/word/2018/wordml" xmlns:w16du="http://schemas.microsoft.com/office/word/2023/wordml/word16du" xmlns:w16sdtdh="http://schemas.microsoft.com/office/word/2020/wordml/sdtdatahash" xmlns:w16se="http://schemas.microsoft.com/office/word/2015/wordml/symex" xmlns:wpg="http://schemas.microsoft.com/office/word/2010/wordprocessingGroup" xmlns:wpi="http://schemas.microsoft.com/office/word/2010/wordprocessingInk" xmlns:wne="http://schemas.microsoft.com/office/word/2006/wordml" xmlns:wps="http://schemas.microsoft.com/office/word/2010/wordprocessingShape" mc:Ignorable="w14 w15 w16se w16cid w16 w16cex w16sdtdh wp14">
   <w:abstractNum w:abstractNumId="0" w15:restartNumberingAfterBreak="0">
+    <w:nsid w:val="1C755CAC"/>
+    <w:multiLevelType w:val="hybridMultilevel"/>
+    <w:tmpl w:val="EED01F5E"/>
+    <w:lvl w:ilvl="0" w:tplc="9F32A896">
+      <w:start w:val="1"/>
+      <w:numFmt w:val="upperLetter"/>
+      <w:lvlText w:val="%1."/>
+      <w:lvlJc w:val="left"/>
+      <w:pPr>
+        <w:ind w:left="750" w:hanging="390"/>
+      </w:pPr>
+      <w:rPr>
+        <w:rFonts w:hint="default"/>
+      </w:rPr>
+    </w:lvl>
+    <w:lvl w:ilvl="1" w:tplc="04090019" w:tentative="1">
+      <w:start w:val="1"/>
+      <w:numFmt w:val="lowerLetter"/>
+      <w:lvlText w:val="%2."/>
+      <w:lvlJc w:val="left"/>
+      <w:pPr>
+        <w:ind w:left="1440" w:hanging="360"/>
+      </w:pPr>
+    </w:lvl>
+    <w:lvl w:ilvl="2" w:tplc="0409001B" w:tentative="1">
+      <w:start w:val="1"/>
+      <w:numFmt w:val="lowerRoman"/>
+      <w:lvlText w:val="%3."/>
+      <w:lvlJc w:val="right"/>
+      <w:pPr>
+        <w:ind w:left="2160" w:hanging="180"/>
+      </w:pPr>
+    </w:lvl>
+    <w:lvl w:ilvl="3" w:tplc="0409000F" w:tentative="1">
+      <w:start w:val="1"/>
+      <w:numFmt w:val="decimal"/>
+      <w:lvlText w:val="%4."/>
+      <w:lvlJc w:val="left"/>
+      <w:pPr>
+        <w:ind w:left="2880" w:hanging="360"/>
+      </w:pPr>
+    </w:lvl>
+    <w:lvl w:ilvl="4" w:tplc="04090019" w:tentative="1">
+      <w:start w:val="1"/>
+      <w:numFmt w:val="lowerLetter"/>
+      <w:lvlText w:val="%5."/>
+      <w:lvlJc w:val="left"/>
+      <w:pPr>
+        <w:ind w:left="3600" w:hanging="360"/>
+      </w:pPr>
+    </w:lvl>
+    <w:lvl w:ilvl="5" w:tplc="0409001B" w:tentative="1">
+      <w:start w:val="1"/>
+      <w:numFmt w:val="lowerRoman"/>
+      <w:lvlText w:val="%6."/>
+      <w:lvlJc w:val="right"/>
+      <w:pPr>
+        <w:ind w:left="4320" w:hanging="180"/>
+      </w:pPr>
+    </w:lvl>
+    <w:lvl w:ilvl="6" w:tplc="0409000F" w:tentative="1">
+      <w:start w:val="1"/>
+      <w:numFmt w:val="decimal"/>
+      <w:lvlText w:val="%7."/>
+      <w:lvlJc w:val="left"/>
+      <w:pPr>
+        <w:ind w:left="5040" w:hanging="360"/>
+      </w:pPr>
+    </w:lvl>
+    <w:lvl w:ilvl="7" w:tplc="04090019" w:tentative="1">
+      <w:start w:val="1"/>
+      <w:numFmt w:val="lowerLetter"/>
+      <w:lvlText w:val="%8."/>
+      <w:lvlJc w:val="left"/>
+      <w:pPr>
+        <w:ind w:left="5760" w:hanging="360"/>
+      </w:pPr>
+    </w:lvl>
+    <w:lvl w:ilvl="8" w:tplc="0409001B" w:tentative="1">
+      <w:start w:val="1"/>
+      <w:numFmt w:val="lowerRoman"/>
+      <w:lvlText w:val="%9."/>
+      <w:lvlJc w:val="right"/>
+      <w:pPr>
+        <w:ind w:left="6480" w:hanging="180"/>
+      </w:pPr>
+    </w:lvl>
+  </w:abstractNum>
+  <w:abstractNum w:abstractNumId="1" w15:restartNumberingAfterBreak="0">
     <w:nsid w:val="2F7606C3"/>
     <w:multiLevelType w:val="hybridMultilevel"/>
     <w:tmpl w:val="1596A094"/>
@@ -255,7 +670,7 @@
       </w:pPr>
     </w:lvl>
   </w:abstractNum>
-  <w:abstractNum w:abstractNumId="1" w15:restartNumberingAfterBreak="0">
+  <w:abstractNum w:abstractNumId="2" w15:restartNumberingAfterBreak="0">
     <w:nsid w:val="34C2402B"/>
     <w:multiLevelType w:val="hybridMultilevel"/>
     <w:tmpl w:val="07A45E14"/>
@@ -368,7 +783,7 @@
       </w:rPr>
     </w:lvl>
   </w:abstractNum>
-  <w:abstractNum w:abstractNumId="2" w15:restartNumberingAfterBreak="0">
+  <w:abstractNum w:abstractNumId="3" w15:restartNumberingAfterBreak="0">
     <w:nsid w:val="51B679F0"/>
     <w:multiLevelType w:val="hybridMultilevel"/>
     <w:tmpl w:val="7B62C572"/>
@@ -481,7 +896,7 @@
       </w:rPr>
     </w:lvl>
   </w:abstractNum>
-  <w:abstractNum w:abstractNumId="3" w15:restartNumberingAfterBreak="0">
+  <w:abstractNum w:abstractNumId="4" w15:restartNumberingAfterBreak="0">
     <w:nsid w:val="79516F3F"/>
     <w:multiLevelType w:val="hybridMultilevel"/>
     <w:tmpl w:val="9372167E"/>
@@ -571,16 +986,19 @@
     </w:lvl>
   </w:abstractNum>
   <w:num w:numId="1" w16cid:durableId="219750503">
+    <w:abstractNumId w:val="3"/>
+  </w:num>
+  <w:num w:numId="2" w16cid:durableId="317269669">
     <w:abstractNumId w:val="2"/>
   </w:num>
-  <w:num w:numId="2" w16cid:durableId="317269669">
+  <w:num w:numId="3" w16cid:durableId="1570267566">
     <w:abstractNumId w:val="1"/>
   </w:num>
-  <w:num w:numId="3" w16cid:durableId="1570267566">
+  <w:num w:numId="4" w16cid:durableId="1720854859">
+    <w:abstractNumId w:val="4"/>
+  </w:num>
+  <w:num w:numId="5" w16cid:durableId="201405211">
     <w:abstractNumId w:val="0"/>
-  </w:num>
-  <w:num w:numId="4" w16cid:durableId="1720854859">
-    <w:abstractNumId w:val="3"/>
   </w:num>
 </w:numbering>
 </file>

</xml_diff>

<commit_message>
Menambahkan latar belakang pemilihan topik
</commit_message>
<xml_diff>
--- a/UTS - VVibu.docx
+++ b/UTS - VVibu.docx
@@ -164,10 +164,10 @@
     <w:p>
       <w:pPr>
         <w:pStyle w:val="ListParagraph"/>
-        <w:rPr>
-          <w:sz w:val="24"/>
-          <w:szCs w:val="24"/>
-          <w:lang w:val="id-ID"/>
+        <w:spacing w:line="276" w:lineRule="auto"/>
+        <w:rPr>
+          <w:sz w:val="24"/>
+          <w:szCs w:val="24"/>
         </w:rPr>
       </w:pPr>
       <w:proofErr w:type="spellStart"/>
@@ -428,6 +428,70 @@
           <w:szCs w:val="24"/>
         </w:rPr>
         <w:t>.</w:t>
+      </w:r>
+    </w:p>
+    <w:p>
+      <w:pPr>
+        <w:pStyle w:val="ListParagraph"/>
+        <w:numPr>
+          <w:ilvl w:val="0"/>
+          <w:numId w:val="5"/>
+        </w:numPr>
+        <w:rPr>
+          <w:b/>
+          <w:bCs/>
+          <w:sz w:val="24"/>
+          <w:szCs w:val="24"/>
+          <w:lang w:val="id-ID"/>
+        </w:rPr>
+      </w:pPr>
+      <w:r>
+        <w:rPr>
+          <w:b/>
+          <w:bCs/>
+          <w:sz w:val="24"/>
+          <w:szCs w:val="24"/>
+          <w:lang w:val="id-ID"/>
+        </w:rPr>
+        <w:t>Latar Belakang Pemilihan Topik</w:t>
+      </w:r>
+    </w:p>
+    <w:p>
+      <w:pPr>
+        <w:pStyle w:val="ListParagraph"/>
+        <w:spacing w:line="276" w:lineRule="auto"/>
+        <w:rPr>
+          <w:sz w:val="24"/>
+          <w:szCs w:val="24"/>
+          <w:lang w:val="id-ID"/>
+        </w:rPr>
+      </w:pPr>
+      <w:r>
+        <w:rPr>
+          <w:sz w:val="24"/>
+          <w:szCs w:val="24"/>
+          <w:lang w:val="id-ID"/>
+        </w:rPr>
+        <w:t>Seperti yang kita ketahui, sejak pandemi Covid-19 silam orang orang menjadi memiliki lebih banyak waktu karena aktivitas pembelajaran serta pekerjaan dilakukan secara daring(online) sehingga menghemat waktu di perjalanan tidak seperti sebelumnya saat aktivitas belajar dan bekerja dilakukan secara offline dimana kadang di perjalanan menghabiskan waktu berpuluh-puluh menit bahkan berjam-jam jika terjebak macet. Oleh karena itu, sebagian besar orang menjadi memiliki banyak waktu luang sehingga orang-orang memilih untuk bermain game, menonton film, menonton drama, menonton anime dan sebagainya.</w:t>
+      </w:r>
+    </w:p>
+    <w:p>
+      <w:pPr>
+        <w:pStyle w:val="ListParagraph"/>
+        <w:spacing w:line="276" w:lineRule="auto"/>
+        <w:rPr>
+          <w:sz w:val="24"/>
+          <w:szCs w:val="24"/>
+          <w:lang w:val="id-ID"/>
+        </w:rPr>
+      </w:pPr>
+      <w:r>
+        <w:rPr>
+          <w:sz w:val="24"/>
+          <w:szCs w:val="24"/>
+          <w:lang w:val="id-ID"/>
+        </w:rPr>
+        <w:t>Maka dari itu kami dari tim VVibu, bertanya kepada beberapa penonton anime mengenai platform/aplikasi yang mereka gunakan untuk menonton anime sebagian menjawab bahwa mereka menonton di aplikasi dengan subscription ataupun premium agar mendapatkan koleksi anime yang lengkap serta terhindar dari iklan, namun sebagian juga menjawab karena tidak memiliki dana lebih mereka lebih memilih menonton di website ataupun aplikasi yang gratis sebagai gantinya mereka mendapatkan banyak iklan serta tidak memiliki akses ke koleksi anime yang lengkap, sehingga kami berencana membantu mereka dengan cara membuat aplikasi menonton anime yang tidak hanya terhindar dari iklan namun juga memiliki koleksi anime yang lengkap.</w:t>
       </w:r>
     </w:p>
     <w:sectPr>

</xml_diff>

<commit_message>
Menambahkan "Tabel Product Backlog" ke Laporan
</commit_message>
<xml_diff>
--- a/UTS - VVibu.docx
+++ b/UTS - VVibu.docx
@@ -492,6 +492,102 @@
           <w:lang w:val="id-ID"/>
         </w:rPr>
         <w:t>Maka dari itu kami dari tim VVibu, bertanya kepada beberapa penonton anime mengenai platform/aplikasi yang mereka gunakan untuk menonton anime sebagian menjawab bahwa mereka menonton di aplikasi dengan subscription ataupun premium agar mendapatkan koleksi anime yang lengkap serta terhindar dari iklan, namun sebagian juga menjawab karena tidak memiliki dana lebih mereka lebih memilih menonton di website ataupun aplikasi yang gratis sebagai gantinya mereka mendapatkan banyak iklan serta tidak memiliki akses ke koleksi anime yang lengkap, sehingga kami berencana membantu mereka dengan cara membuat aplikasi menonton anime yang tidak hanya terhindar dari iklan namun juga memiliki koleksi anime yang lengkap.</w:t>
+      </w:r>
+    </w:p>
+    <w:p>
+      <w:pPr>
+        <w:pStyle w:val="ListParagraph"/>
+        <w:numPr>
+          <w:ilvl w:val="0"/>
+          <w:numId w:val="5"/>
+        </w:numPr>
+        <w:spacing w:line="276" w:lineRule="auto"/>
+        <w:rPr>
+          <w:b/>
+          <w:bCs/>
+          <w:sz w:val="24"/>
+          <w:szCs w:val="24"/>
+          <w:lang w:val="id-ID"/>
+        </w:rPr>
+      </w:pPr>
+      <w:r>
+        <w:rPr>
+          <w:b/>
+          <w:bCs/>
+          <w:sz w:val="24"/>
+          <w:szCs w:val="24"/>
+          <w:lang w:val="id-ID"/>
+        </w:rPr>
+        <w:t>Tabel Product Backlog</w:t>
+      </w:r>
+    </w:p>
+    <w:p>
+      <w:pPr>
+        <w:pStyle w:val="ListParagraph"/>
+        <w:spacing w:line="276" w:lineRule="auto"/>
+        <w:ind w:left="750"/>
+        <w:rPr>
+          <w:sz w:val="24"/>
+          <w:szCs w:val="24"/>
+          <w:lang w:val="id-ID"/>
+        </w:rPr>
+      </w:pPr>
+      <w:r>
+        <w:rPr>
+          <w:noProof/>
+          <w:sz w:val="24"/>
+          <w:szCs w:val="24"/>
+          <w:lang w:val="id-ID"/>
+        </w:rPr>
+        <w:lastRenderedPageBreak/>
+        <w:drawing>
+          <wp:inline distT="0" distB="0" distL="0" distR="0" wp14:anchorId="6F247F86" wp14:editId="568BB97D">
+            <wp:extent cx="4298950" cy="8223250"/>
+            <wp:effectExtent l="0" t="0" r="6350" b="6350"/>
+            <wp:docPr id="1409300123" name="Picture 2"/>
+            <wp:cNvGraphicFramePr>
+              <a:graphicFrameLocks xmlns:a="http://schemas.openxmlformats.org/drawingml/2006/main" noChangeAspect="1"/>
+            </wp:cNvGraphicFramePr>
+            <a:graphic xmlns:a="http://schemas.openxmlformats.org/drawingml/2006/main">
+              <a:graphicData uri="http://schemas.openxmlformats.org/drawingml/2006/picture">
+                <pic:pic xmlns:pic="http://schemas.openxmlformats.org/drawingml/2006/picture">
+                  <pic:nvPicPr>
+                    <pic:cNvPr id="0" name="Picture 2"/>
+                    <pic:cNvPicPr>
+                      <a:picLocks noChangeAspect="1" noChangeArrowheads="1"/>
+                    </pic:cNvPicPr>
+                  </pic:nvPicPr>
+                  <pic:blipFill>
+                    <a:blip r:embed="rId8" cstate="print">
+                      <a:extLst>
+                        <a:ext uri="{28A0092B-C50C-407E-A947-70E740481C1C}">
+                          <a14:useLocalDpi xmlns:a14="http://schemas.microsoft.com/office/drawing/2010/main" val="0"/>
+                        </a:ext>
+                      </a:extLst>
+                    </a:blip>
+                    <a:srcRect/>
+                    <a:stretch>
+                      <a:fillRect/>
+                    </a:stretch>
+                  </pic:blipFill>
+                  <pic:spPr bwMode="auto">
+                    <a:xfrm>
+                      <a:off x="0" y="0"/>
+                      <a:ext cx="4298950" cy="8223250"/>
+                    </a:xfrm>
+                    <a:prstGeom prst="rect">
+                      <a:avLst/>
+                    </a:prstGeom>
+                    <a:noFill/>
+                    <a:ln>
+                      <a:noFill/>
+                    </a:ln>
+                  </pic:spPr>
+                </pic:pic>
+              </a:graphicData>
+            </a:graphic>
+          </wp:inline>
+        </w:drawing>
       </w:r>
     </w:p>
     <w:sectPr>

</xml_diff>

<commit_message>
Menambahkan "Tabel Sprint Backlog" ke Laporan
</commit_message>
<xml_diff>
--- a/UTS - VVibu.docx
+++ b/UTS - VVibu.docx
@@ -589,6 +589,120 @@
           </wp:inline>
         </w:drawing>
       </w:r>
+    </w:p>
+    <w:p>
+      <w:pPr>
+        <w:pStyle w:val="ListParagraph"/>
+        <w:numPr>
+          <w:ilvl w:val="0"/>
+          <w:numId w:val="5"/>
+        </w:numPr>
+        <w:spacing w:line="276" w:lineRule="auto"/>
+        <w:rPr>
+          <w:b/>
+          <w:bCs/>
+          <w:sz w:val="24"/>
+          <w:szCs w:val="24"/>
+          <w:lang w:val="id-ID"/>
+        </w:rPr>
+      </w:pPr>
+      <w:r>
+        <w:rPr>
+          <w:b/>
+          <w:bCs/>
+          <w:sz w:val="24"/>
+          <w:szCs w:val="24"/>
+          <w:lang w:val="id-ID"/>
+        </w:rPr>
+        <w:lastRenderedPageBreak/>
+        <w:t>Tabel Sprint Backlog + Sprint Planning</w:t>
+      </w:r>
+    </w:p>
+    <w:p>
+      <w:pPr>
+        <w:pStyle w:val="ListParagraph"/>
+        <w:spacing w:line="276" w:lineRule="auto"/>
+        <w:ind w:left="750"/>
+        <w:rPr>
+          <w:b/>
+          <w:bCs/>
+          <w:sz w:val="24"/>
+          <w:szCs w:val="24"/>
+          <w:lang w:val="id-ID"/>
+        </w:rPr>
+      </w:pPr>
+      <w:r>
+        <w:rPr>
+          <w:b/>
+          <w:bCs/>
+          <w:noProof/>
+          <w:sz w:val="24"/>
+          <w:szCs w:val="24"/>
+          <w:lang w:val="id-ID"/>
+        </w:rPr>
+        <w:drawing>
+          <wp:inline distT="0" distB="0" distL="0" distR="0" wp14:anchorId="69A5077E" wp14:editId="7325E348">
+            <wp:extent cx="5937250" cy="5175250"/>
+            <wp:effectExtent l="0" t="0" r="6350" b="6350"/>
+            <wp:docPr id="69420029" name="Picture 2"/>
+            <wp:cNvGraphicFramePr>
+              <a:graphicFrameLocks xmlns:a="http://schemas.openxmlformats.org/drawingml/2006/main" noChangeAspect="1"/>
+            </wp:cNvGraphicFramePr>
+            <a:graphic xmlns:a="http://schemas.openxmlformats.org/drawingml/2006/main">
+              <a:graphicData uri="http://schemas.openxmlformats.org/drawingml/2006/picture">
+                <pic:pic xmlns:pic="http://schemas.openxmlformats.org/drawingml/2006/picture">
+                  <pic:nvPicPr>
+                    <pic:cNvPr id="0" name="Picture 2"/>
+                    <pic:cNvPicPr>
+                      <a:picLocks noChangeAspect="1" noChangeArrowheads="1"/>
+                    </pic:cNvPicPr>
+                  </pic:nvPicPr>
+                  <pic:blipFill>
+                    <a:blip r:embed="rId9">
+                      <a:extLst>
+                        <a:ext uri="{28A0092B-C50C-407E-A947-70E740481C1C}">
+                          <a14:useLocalDpi xmlns:a14="http://schemas.microsoft.com/office/drawing/2010/main" val="0"/>
+                        </a:ext>
+                      </a:extLst>
+                    </a:blip>
+                    <a:srcRect/>
+                    <a:stretch>
+                      <a:fillRect/>
+                    </a:stretch>
+                  </pic:blipFill>
+                  <pic:spPr bwMode="auto">
+                    <a:xfrm>
+                      <a:off x="0" y="0"/>
+                      <a:ext cx="5937250" cy="5175250"/>
+                    </a:xfrm>
+                    <a:prstGeom prst="rect">
+                      <a:avLst/>
+                    </a:prstGeom>
+                    <a:noFill/>
+                    <a:ln>
+                      <a:noFill/>
+                    </a:ln>
+                  </pic:spPr>
+                </pic:pic>
+              </a:graphicData>
+            </a:graphic>
+          </wp:inline>
+        </w:drawing>
+      </w:r>
+    </w:p>
+    <w:p>
+      <w:pPr>
+        <w:pStyle w:val="ListParagraph"/>
+        <w:spacing w:line="276" w:lineRule="auto"/>
+        <w:ind w:left="750"/>
+        <w:rPr>
+          <w:b/>
+          <w:bCs/>
+          <w:sz w:val="24"/>
+          <w:szCs w:val="24"/>
+          <w:lang w:val="id-ID"/>
+        </w:rPr>
+      </w:pPr>
     </w:p>
     <w:sectPr>
       <w:pgSz w:w="12240" w:h="15840"/>

</xml_diff>

<commit_message>
Menambahkan "Tabel Report Daily Scrum Meeting" ke Laporan
</commit_message>
<xml_diff>
--- a/UTS - VVibu.docx
+++ b/UTS - VVibu.docx
@@ -674,6 +674,101 @@
                     <a:xfrm>
                       <a:off x="0" y="0"/>
                       <a:ext cx="5937250" cy="5175250"/>
+                    </a:xfrm>
+                    <a:prstGeom prst="rect">
+                      <a:avLst/>
+                    </a:prstGeom>
+                    <a:noFill/>
+                    <a:ln>
+                      <a:noFill/>
+                    </a:ln>
+                  </pic:spPr>
+                </pic:pic>
+              </a:graphicData>
+            </a:graphic>
+          </wp:inline>
+        </w:drawing>
+      </w:r>
+    </w:p>
+    <w:p>
+      <w:pPr>
+        <w:pStyle w:val="ListParagraph"/>
+        <w:numPr>
+          <w:ilvl w:val="0"/>
+          <w:numId w:val="5"/>
+        </w:numPr>
+        <w:spacing w:line="276" w:lineRule="auto"/>
+        <w:rPr>
+          <w:b/>
+          <w:bCs/>
+          <w:sz w:val="24"/>
+          <w:szCs w:val="24"/>
+          <w:lang w:val="id-ID"/>
+        </w:rPr>
+      </w:pPr>
+      <w:r>
+        <w:rPr>
+          <w:b/>
+          <w:bCs/>
+          <w:sz w:val="24"/>
+          <w:szCs w:val="24"/>
+          <w:lang w:val="id-ID"/>
+        </w:rPr>
+        <w:t>Tabel Report Daily Scrum Meeting</w:t>
+      </w:r>
+    </w:p>
+    <w:p>
+      <w:pPr>
+        <w:pStyle w:val="ListParagraph"/>
+        <w:spacing w:line="276" w:lineRule="auto"/>
+        <w:ind w:left="750"/>
+        <w:rPr>
+          <w:sz w:val="24"/>
+          <w:szCs w:val="24"/>
+          <w:lang w:val="id-ID"/>
+        </w:rPr>
+      </w:pPr>
+      <w:r>
+        <w:rPr>
+          <w:noProof/>
+          <w:sz w:val="24"/>
+          <w:szCs w:val="24"/>
+          <w:lang w:val="id-ID"/>
+        </w:rPr>
+        <w:drawing>
+          <wp:inline distT="0" distB="0" distL="0" distR="0" wp14:anchorId="5A971E8C" wp14:editId="4346DEFD">
+            <wp:extent cx="5937250" cy="2203450"/>
+            <wp:effectExtent l="0" t="0" r="6350" b="6350"/>
+            <wp:docPr id="769783458" name="Picture 1"/>
+            <wp:cNvGraphicFramePr>
+              <a:graphicFrameLocks xmlns:a="http://schemas.openxmlformats.org/drawingml/2006/main" noChangeAspect="1"/>
+            </wp:cNvGraphicFramePr>
+            <a:graphic xmlns:a="http://schemas.openxmlformats.org/drawingml/2006/main">
+              <a:graphicData uri="http://schemas.openxmlformats.org/drawingml/2006/picture">
+                <pic:pic xmlns:pic="http://schemas.openxmlformats.org/drawingml/2006/picture">
+                  <pic:nvPicPr>
+                    <pic:cNvPr id="0" name="Picture 1"/>
+                    <pic:cNvPicPr>
+                      <a:picLocks noChangeAspect="1" noChangeArrowheads="1"/>
+                    </pic:cNvPicPr>
+                  </pic:nvPicPr>
+                  <pic:blipFill>
+                    <a:blip r:embed="rId10" cstate="print">
+                      <a:extLst>
+                        <a:ext uri="{28A0092B-C50C-407E-A947-70E740481C1C}">
+                          <a14:useLocalDpi xmlns:a14="http://schemas.microsoft.com/office/drawing/2010/main" val="0"/>
+                        </a:ext>
+                      </a:extLst>
+                    </a:blip>
+                    <a:srcRect/>
+                    <a:stretch>
+                      <a:fillRect/>
+                    </a:stretch>
+                  </pic:blipFill>
+                  <pic:spPr bwMode="auto">
+                    <a:xfrm>
+                      <a:off x="0" y="0"/>
+                      <a:ext cx="5937250" cy="2203450"/>
                     </a:xfrm>
                     <a:prstGeom prst="rect">
                       <a:avLst/>

</xml_diff>

<commit_message>
Menambah Sprint Review Table
</commit_message>
<xml_diff>
--- a/UTS - VVibu.docx
+++ b/UTS - VVibu.docx
@@ -791,6 +791,33 @@
         <w:spacing w:line="276" w:lineRule="auto"/>
         <w:ind w:left="750"/>
         <w:rPr>
+          <w:sz w:val="24"/>
+          <w:szCs w:val="24"/>
+          <w:lang w:val="id-ID"/>
+        </w:rPr>
+      </w:pPr>
+    </w:p>
+    <w:p>
+      <w:pPr>
+        <w:pStyle w:val="ListParagraph"/>
+        <w:spacing w:line="276" w:lineRule="auto"/>
+        <w:ind w:left="750"/>
+        <w:rPr>
+          <w:sz w:val="24"/>
+          <w:szCs w:val="24"/>
+          <w:lang w:val="id-ID"/>
+        </w:rPr>
+      </w:pPr>
+    </w:p>
+    <w:p>
+      <w:pPr>
+        <w:pStyle w:val="ListParagraph"/>
+        <w:numPr>
+          <w:ilvl w:val="0"/>
+          <w:numId w:val="5"/>
+        </w:numPr>
+        <w:spacing w:line="276" w:lineRule="auto"/>
+        <w:rPr>
           <w:b/>
           <w:bCs/>
           <w:sz w:val="24"/>
@@ -798,6 +825,92 @@
           <w:lang w:val="id-ID"/>
         </w:rPr>
       </w:pPr>
+      <w:r>
+        <w:rPr>
+          <w:b/>
+          <w:bCs/>
+          <w:sz w:val="24"/>
+          <w:szCs w:val="24"/>
+          <w:lang w:val="id-ID"/>
+        </w:rPr>
+        <w:lastRenderedPageBreak/>
+        <w:t>Laporan Hasil Sprint Review</w:t>
+      </w:r>
+    </w:p>
+    <w:p>
+      <w:pPr>
+        <w:pStyle w:val="ListParagraph"/>
+        <w:spacing w:line="276" w:lineRule="auto"/>
+        <w:ind w:left="750"/>
+        <w:rPr>
+          <w:b/>
+          <w:bCs/>
+          <w:sz w:val="24"/>
+          <w:szCs w:val="24"/>
+          <w:lang w:val="id-ID"/>
+        </w:rPr>
+      </w:pPr>
+      <w:r>
+        <w:rPr>
+          <w:b/>
+          <w:bCs/>
+          <w:noProof/>
+          <w:sz w:val="24"/>
+          <w:szCs w:val="24"/>
+          <w:lang w:val="id-ID"/>
+        </w:rPr>
+        <w:drawing>
+          <wp:inline distT="0" distB="0" distL="0" distR="0" wp14:anchorId="15E7FB5C" wp14:editId="139B2AF2">
+            <wp:extent cx="5314950" cy="3602513"/>
+            <wp:effectExtent l="0" t="0" r="0" b="0"/>
+            <wp:docPr id="2146426390" name="Picture 1"/>
+            <wp:cNvGraphicFramePr>
+              <a:graphicFrameLocks xmlns:a="http://schemas.openxmlformats.org/drawingml/2006/main" noChangeAspect="1"/>
+            </wp:cNvGraphicFramePr>
+            <a:graphic xmlns:a="http://schemas.openxmlformats.org/drawingml/2006/main">
+              <a:graphicData uri="http://schemas.openxmlformats.org/drawingml/2006/picture">
+                <pic:pic xmlns:pic="http://schemas.openxmlformats.org/drawingml/2006/picture">
+                  <pic:nvPicPr>
+                    <pic:cNvPr id="0" name="Picture 1"/>
+                    <pic:cNvPicPr>
+                      <a:picLocks noChangeAspect="1" noChangeArrowheads="1"/>
+                    </pic:cNvPicPr>
+                  </pic:nvPicPr>
+                  <pic:blipFill rotWithShape="1">
+                    <a:blip r:embed="rId11" cstate="print">
+                      <a:extLst>
+                        <a:ext uri="{28A0092B-C50C-407E-A947-70E740481C1C}">
+                          <a14:useLocalDpi xmlns:a14="http://schemas.microsoft.com/office/drawing/2010/main" val="0"/>
+                        </a:ext>
+                      </a:extLst>
+                    </a:blip>
+                    <a:srcRect t="27155" r="20000"/>
+                    <a:stretch/>
+                  </pic:blipFill>
+                  <pic:spPr bwMode="auto">
+                    <a:xfrm>
+                      <a:off x="0" y="0"/>
+                      <a:ext cx="5317156" cy="3604008"/>
+                    </a:xfrm>
+                    <a:prstGeom prst="rect">
+                      <a:avLst/>
+                    </a:prstGeom>
+                    <a:noFill/>
+                    <a:ln>
+                      <a:noFill/>
+                    </a:ln>
+                    <a:extLst>
+                      <a:ext uri="{53640926-AAD7-44D8-BBD7-CCE9431645EC}">
+                        <a14:shadowObscured xmlns:a14="http://schemas.microsoft.com/office/drawing/2010/main"/>
+                      </a:ext>
+                    </a:extLst>
+                  </pic:spPr>
+                </pic:pic>
+              </a:graphicData>
+            </a:graphic>
+          </wp:inline>
+        </w:drawing>
+      </w:r>
     </w:p>
     <w:sectPr>
       <w:pgSz w:w="12240" w:h="15840"/>

</xml_diff>